<commit_message>
Modificación menor sobre Plan de Iteración 8 - Construccion.docx
</commit_message>
<xml_diff>
--- a/Construcción/Planes de Iteración/Plan de Iteración 8 - Construccion.docx
+++ b/Construcción/Planes de Iteración/Plan de Iteración 8 - Construccion.docx
@@ -236,17 +236,8 @@
                   <w:rFonts w:ascii="Times New Roman" w:hAnsi="Times New Roman" w:cs="Times New Roman"/>
                   <w:lang w:val="es-AR"/>
                 </w:rPr>
-                <w:t xml:space="preserve">VASPA </w:t>
+                <w:t>VASPA Team</w:t>
               </w:r>
-              <w:proofErr w:type="spellStart"/>
-              <w:r>
-                <w:rPr>
-                  <w:rFonts w:ascii="Times New Roman" w:hAnsi="Times New Roman" w:cs="Times New Roman"/>
-                  <w:lang w:val="es-AR"/>
-                </w:rPr>
-                <w:t>Team</w:t>
-              </w:r>
-              <w:proofErr w:type="spellEnd"/>
             </w:p>
           </w:sdtContent>
         </w:sdt>
@@ -604,7 +595,7 @@
           <w:r>
             <w:fldChar w:fldCharType="separate"/>
           </w:r>
-          <w:hyperlink w:anchor="_Toc24889152" w:history="1">
+          <w:hyperlink w:anchor="_Toc29459315" w:history="1">
             <w:r>
               <w:rPr>
                 <w:rStyle w:val="Hipervnculo"/>
@@ -631,7 +622,7 @@
                 <w:noProof/>
                 <w:webHidden/>
               </w:rPr>
-              <w:instrText xml:space="preserve"> PAGEREF _Toc24889152 \h </w:instrText>
+              <w:instrText xml:space="preserve"> PAGEREF _Toc29459315 \h </w:instrText>
             </w:r>
             <w:r>
               <w:rPr>
@@ -675,7 +666,7 @@
               <w:lang w:val="es-AR" w:eastAsia="es-AR"/>
             </w:rPr>
           </w:pPr>
-          <w:hyperlink w:anchor="_Toc24889153" w:history="1">
+          <w:hyperlink w:anchor="_Toc29459316" w:history="1">
             <w:r>
               <w:rPr>
                 <w:rStyle w:val="Hipervnculo"/>
@@ -702,7 +693,78 @@
                 <w:noProof/>
                 <w:webHidden/>
               </w:rPr>
-              <w:instrText xml:space="preserve"> PAGEREF _Toc24889153 \h </w:instrText>
+              <w:instrText xml:space="preserve"> PAGEREF _Toc29459316 \h </w:instrText>
+            </w:r>
+            <w:r>
+              <w:rPr>
+                <w:noProof/>
+                <w:webHidden/>
+              </w:rPr>
+            </w:r>
+            <w:r>
+              <w:rPr>
+                <w:noProof/>
+                <w:webHidden/>
+              </w:rPr>
+              <w:fldChar w:fldCharType="separate"/>
+            </w:r>
+            <w:r>
+              <w:rPr>
+                <w:noProof/>
+                <w:webHidden/>
+              </w:rPr>
+              <w:t>4</w:t>
+            </w:r>
+            <w:r>
+              <w:rPr>
+                <w:noProof/>
+                <w:webHidden/>
+              </w:rPr>
+              <w:fldChar w:fldCharType="end"/>
+            </w:r>
+          </w:hyperlink>
+        </w:p>
+        <w:p>
+          <w:pPr>
+            <w:pStyle w:val="TDC1"/>
+            <w:rPr>
+              <w:rFonts w:eastAsiaTheme="minorEastAsia"/>
+              <w:b w:val="0"/>
+              <w:bCs w:val="0"/>
+              <w:noProof/>
+              <w:sz w:val="22"/>
+              <w:szCs w:val="22"/>
+              <w:lang w:val="es-AR" w:eastAsia="es-AR"/>
+            </w:rPr>
+          </w:pPr>
+          <w:hyperlink w:anchor="_Toc29459317" w:history="1">
+            <w:r>
+              <w:rPr>
+                <w:rStyle w:val="Hipervnculo"/>
+                <w:noProof/>
+              </w:rPr>
+              <w:t>Objetivos</w:t>
+            </w:r>
+            <w:r>
+              <w:rPr>
+                <w:noProof/>
+                <w:webHidden/>
+              </w:rPr>
+              <w:tab/>
+            </w:r>
+            <w:r>
+              <w:rPr>
+                <w:noProof/>
+                <w:webHidden/>
+              </w:rPr>
+              <w:fldChar w:fldCharType="begin"/>
+            </w:r>
+            <w:r>
+              <w:rPr>
+                <w:noProof/>
+                <w:webHidden/>
+              </w:rPr>
+              <w:instrText xml:space="preserve"> PAGEREF _Toc29459317 \h </w:instrText>
             </w:r>
             <w:r>
               <w:rPr>
@@ -746,13 +808,13 @@
               <w:lang w:val="es-AR" w:eastAsia="es-AR"/>
             </w:rPr>
           </w:pPr>
-          <w:hyperlink w:anchor="_Toc24889154" w:history="1">
+          <w:hyperlink w:anchor="_Toc29459318" w:history="1">
             <w:r>
               <w:rPr>
                 <w:rStyle w:val="Hipervnculo"/>
                 <w:noProof/>
               </w:rPr>
-              <w:t>Referencias</w:t>
+              <w:t>Criterios de Evaluación</w:t>
             </w:r>
             <w:r>
               <w:rPr>
@@ -773,7 +835,7 @@
                 <w:noProof/>
                 <w:webHidden/>
               </w:rPr>
-              <w:instrText xml:space="preserve"> PAGEREF _Toc24889154 \h </w:instrText>
+              <w:instrText xml:space="preserve"> PAGEREF _Toc29459318 \h </w:instrText>
             </w:r>
             <w:r>
               <w:rPr>
@@ -817,13 +879,13 @@
               <w:lang w:val="es-AR" w:eastAsia="es-AR"/>
             </w:rPr>
           </w:pPr>
-          <w:hyperlink w:anchor="_Toc24889155" w:history="1">
+          <w:hyperlink w:anchor="_Toc29459319" w:history="1">
             <w:r>
               <w:rPr>
                 <w:rStyle w:val="Hipervnculo"/>
                 <w:noProof/>
               </w:rPr>
-              <w:t>Objetivos</w:t>
+              <w:t>Planificación</w:t>
             </w:r>
             <w:r>
               <w:rPr>
@@ -844,78 +906,7 @@
                 <w:noProof/>
                 <w:webHidden/>
               </w:rPr>
-              <w:instrText xml:space="preserve"> PAGEREF _Toc24889155 \h </w:instrText>
-            </w:r>
-            <w:r>
-              <w:rPr>
-                <w:noProof/>
-                <w:webHidden/>
-              </w:rPr>
-            </w:r>
-            <w:r>
-              <w:rPr>
-                <w:noProof/>
-                <w:webHidden/>
-              </w:rPr>
-              <w:fldChar w:fldCharType="separate"/>
-            </w:r>
-            <w:r>
-              <w:rPr>
-                <w:noProof/>
-                <w:webHidden/>
-              </w:rPr>
-              <w:t>4</w:t>
-            </w:r>
-            <w:r>
-              <w:rPr>
-                <w:noProof/>
-                <w:webHidden/>
-              </w:rPr>
-              <w:fldChar w:fldCharType="end"/>
-            </w:r>
-          </w:hyperlink>
-        </w:p>
-        <w:p>
-          <w:pPr>
-            <w:pStyle w:val="TDC2"/>
-            <w:rPr>
-              <w:rFonts w:eastAsiaTheme="minorEastAsia"/>
-              <w:i w:val="0"/>
-              <w:iCs w:val="0"/>
-              <w:noProof/>
-              <w:sz w:val="22"/>
-              <w:szCs w:val="22"/>
-              <w:lang w:val="es-AR" w:eastAsia="es-AR"/>
-            </w:rPr>
-          </w:pPr>
-          <w:hyperlink w:anchor="_Toc24889156" w:history="1">
-            <w:r>
-              <w:rPr>
-                <w:rStyle w:val="Hipervnculo"/>
-                <w:noProof/>
-              </w:rPr>
-              <w:t>Criterios de Evaluación</w:t>
-            </w:r>
-            <w:r>
-              <w:rPr>
-                <w:noProof/>
-                <w:webHidden/>
-              </w:rPr>
-              <w:tab/>
-            </w:r>
-            <w:r>
-              <w:rPr>
-                <w:noProof/>
-                <w:webHidden/>
-              </w:rPr>
-              <w:fldChar w:fldCharType="begin"/>
-            </w:r>
-            <w:r>
-              <w:rPr>
-                <w:noProof/>
-                <w:webHidden/>
-              </w:rPr>
-              <w:instrText xml:space="preserve"> PAGEREF _Toc24889156 \h </w:instrText>
+              <w:instrText xml:space="preserve"> PAGEREF _Toc29459319 \h </w:instrText>
             </w:r>
             <w:r>
               <w:rPr>
@@ -959,78 +950,7 @@
               <w:lang w:val="es-AR" w:eastAsia="es-AR"/>
             </w:rPr>
           </w:pPr>
-          <w:hyperlink w:anchor="_Toc24889157" w:history="1">
-            <w:r>
-              <w:rPr>
-                <w:rStyle w:val="Hipervnculo"/>
-                <w:noProof/>
-              </w:rPr>
-              <w:t>Planificación</w:t>
-            </w:r>
-            <w:r>
-              <w:rPr>
-                <w:noProof/>
-                <w:webHidden/>
-              </w:rPr>
-              <w:tab/>
-            </w:r>
-            <w:r>
-              <w:rPr>
-                <w:noProof/>
-                <w:webHidden/>
-              </w:rPr>
-              <w:fldChar w:fldCharType="begin"/>
-            </w:r>
-            <w:r>
-              <w:rPr>
-                <w:noProof/>
-                <w:webHidden/>
-              </w:rPr>
-              <w:instrText xml:space="preserve"> PAGEREF _Toc24889157 \h </w:instrText>
-            </w:r>
-            <w:r>
-              <w:rPr>
-                <w:noProof/>
-                <w:webHidden/>
-              </w:rPr>
-            </w:r>
-            <w:r>
-              <w:rPr>
-                <w:noProof/>
-                <w:webHidden/>
-              </w:rPr>
-              <w:fldChar w:fldCharType="separate"/>
-            </w:r>
-            <w:r>
-              <w:rPr>
-                <w:noProof/>
-                <w:webHidden/>
-              </w:rPr>
-              <w:t>4</w:t>
-            </w:r>
-            <w:r>
-              <w:rPr>
-                <w:noProof/>
-                <w:webHidden/>
-              </w:rPr>
-              <w:fldChar w:fldCharType="end"/>
-            </w:r>
-          </w:hyperlink>
-        </w:p>
-        <w:p>
-          <w:pPr>
-            <w:pStyle w:val="TDC1"/>
-            <w:rPr>
-              <w:rFonts w:eastAsiaTheme="minorEastAsia"/>
-              <w:b w:val="0"/>
-              <w:bCs w:val="0"/>
-              <w:noProof/>
-              <w:sz w:val="22"/>
-              <w:szCs w:val="22"/>
-              <w:lang w:val="es-AR" w:eastAsia="es-AR"/>
-            </w:rPr>
-          </w:pPr>
-          <w:hyperlink w:anchor="_Toc24889158" w:history="1">
+          <w:hyperlink w:anchor="_Toc29459320" w:history="1">
             <w:r>
               <w:rPr>
                 <w:rStyle w:val="Hipervnculo"/>
@@ -1057,7 +977,7 @@
                 <w:noProof/>
                 <w:webHidden/>
               </w:rPr>
-              <w:instrText xml:space="preserve"> PAGEREF _Toc24889158 \h </w:instrText>
+              <w:instrText xml:space="preserve"> PAGEREF _Toc29459320 \h </w:instrText>
             </w:r>
             <w:r>
               <w:rPr>
@@ -1101,13 +1021,13 @@
               <w:lang w:val="es-AR" w:eastAsia="es-AR"/>
             </w:rPr>
           </w:pPr>
-          <w:hyperlink w:anchor="_Toc24889159" w:history="1">
+          <w:hyperlink w:anchor="_Toc29459321" w:history="1">
             <w:r>
               <w:rPr>
                 <w:rStyle w:val="Hipervnculo"/>
                 <w:noProof/>
               </w:rPr>
-              <w:t>Evaluación 02/01/2020</w:t>
+              <w:t>Evaluación 31/01/2020</w:t>
             </w:r>
             <w:r>
               <w:rPr>
@@ -1128,7 +1048,7 @@
                 <w:noProof/>
                 <w:webHidden/>
               </w:rPr>
-              <w:instrText xml:space="preserve"> PAGEREF _Toc24889159 \h </w:instrText>
+              <w:instrText xml:space="preserve"> PAGEREF _Toc29459321 \h </w:instrText>
             </w:r>
             <w:r>
               <w:rPr>
@@ -1172,7 +1092,7 @@
               <w:lang w:val="es-AR" w:eastAsia="es-AR"/>
             </w:rPr>
           </w:pPr>
-          <w:hyperlink w:anchor="_Toc24889160" w:history="1">
+          <w:hyperlink w:anchor="_Toc29459322" w:history="1">
             <w:r>
               <w:rPr>
                 <w:rStyle w:val="Hipervnculo"/>
@@ -1199,7 +1119,7 @@
                 <w:noProof/>
                 <w:webHidden/>
               </w:rPr>
-              <w:instrText xml:space="preserve"> PAGEREF _Toc24889160 \h </w:instrText>
+              <w:instrText xml:space="preserve"> PAGEREF _Toc29459322 \h </w:instrText>
             </w:r>
             <w:r>
               <w:rPr>
@@ -1251,6 +1171,8 @@
       <w:r>
         <w:br w:type="page"/>
       </w:r>
+      <w:bookmarkStart w:id="0" w:name="_GoBack"/>
+      <w:bookmarkEnd w:id="0"/>
     </w:p>
     <w:sdt>
       <w:sdtPr>
@@ -1279,25 +1201,25 @@
       <w:pPr>
         <w:pStyle w:val="PSI-Ttulo1"/>
       </w:pPr>
-      <w:bookmarkStart w:id="0" w:name="_Toc524289893"/>
-      <w:bookmarkStart w:id="1" w:name="_Toc24889152"/>
+      <w:bookmarkStart w:id="1" w:name="_Toc524289893"/>
+      <w:bookmarkStart w:id="2" w:name="_Toc29459315"/>
       <w:r>
         <w:t>Introducción</w:t>
       </w:r>
-      <w:bookmarkEnd w:id="0"/>
       <w:bookmarkEnd w:id="1"/>
+      <w:bookmarkEnd w:id="2"/>
     </w:p>
     <w:p>
       <w:pPr>
         <w:pStyle w:val="PSI-Ttulo2"/>
       </w:pPr>
-      <w:bookmarkStart w:id="2" w:name="_Toc524289894"/>
-      <w:bookmarkStart w:id="3" w:name="_Toc24889153"/>
+      <w:bookmarkStart w:id="3" w:name="_Toc524289894"/>
+      <w:bookmarkStart w:id="4" w:name="_Toc29459316"/>
       <w:r>
         <w:t>Propósito</w:t>
       </w:r>
-      <w:bookmarkEnd w:id="2"/>
       <w:bookmarkEnd w:id="3"/>
+      <w:bookmarkEnd w:id="4"/>
     </w:p>
     <w:p>
       <w:pPr>
@@ -1312,25 +1234,25 @@
       <w:pPr>
         <w:pStyle w:val="PSI-Ttulo1"/>
       </w:pPr>
-      <w:bookmarkStart w:id="4" w:name="_Toc524289896"/>
-      <w:bookmarkStart w:id="5" w:name="_Toc24889155"/>
+      <w:bookmarkStart w:id="5" w:name="_Toc524289896"/>
+      <w:bookmarkStart w:id="6" w:name="_Toc29459317"/>
       <w:r>
         <w:t>Objetivos</w:t>
       </w:r>
-      <w:bookmarkEnd w:id="4"/>
       <w:bookmarkEnd w:id="5"/>
+      <w:bookmarkEnd w:id="6"/>
     </w:p>
     <w:p>
       <w:pPr>
         <w:pStyle w:val="PSI-Ttulo2"/>
       </w:pPr>
-      <w:bookmarkStart w:id="6" w:name="_Toc524289897"/>
-      <w:bookmarkStart w:id="7" w:name="_Toc24889156"/>
+      <w:bookmarkStart w:id="7" w:name="_Toc524289897"/>
+      <w:bookmarkStart w:id="8" w:name="_Toc29459318"/>
       <w:r>
         <w:t>Criterios de Evaluación</w:t>
       </w:r>
-      <w:bookmarkEnd w:id="6"/>
       <w:bookmarkEnd w:id="7"/>
+      <w:bookmarkEnd w:id="8"/>
     </w:p>
     <w:p>
       <w:pPr>
@@ -1353,13 +1275,13 @@
       <w:pPr>
         <w:pStyle w:val="PSI-Ttulo1"/>
       </w:pPr>
-      <w:bookmarkStart w:id="8" w:name="_Toc524289898"/>
-      <w:bookmarkStart w:id="9" w:name="_Toc24889157"/>
+      <w:bookmarkStart w:id="9" w:name="_Toc524289898"/>
+      <w:bookmarkStart w:id="10" w:name="_Toc29459319"/>
       <w:r>
         <w:t>Planificación</w:t>
       </w:r>
-      <w:bookmarkEnd w:id="8"/>
       <w:bookmarkEnd w:id="9"/>
+      <w:bookmarkEnd w:id="10"/>
     </w:p>
     <w:p>
       <w:pPr>
@@ -1367,15 +1289,7 @@
         <w:ind w:left="0" w:firstLine="0"/>
       </w:pPr>
       <w:r>
-        <w:t xml:space="preserve">En este caso, uno de los integrantes del VASPA </w:t>
-      </w:r>
-      <w:proofErr w:type="spellStart"/>
-      <w:r>
-        <w:t>Team</w:t>
-      </w:r>
-      <w:proofErr w:type="spellEnd"/>
-      <w:r>
-        <w:t xml:space="preserve"> se encuentra de vacaciones y el resto de los integrantes no. Se ha acordado que dos de los integrantes seguirán avanzando con el proyecto para no retrasarlo.</w:t>
+        <w:t>En este caso, uno de los integrantes del VASPA Team se encuentra de vacaciones y el resto de los integrantes no. Se ha acordado que dos de los integrantes seguirán avanzando con el proyecto para no retrasarlo.</w:t>
       </w:r>
       <w:r>
         <w:t xml:space="preserve"> Las tareas detalladas en este plan deberán estar finalizadas para el día 30 de enero</w:t>
@@ -1425,15 +1339,7 @@
         </w:numPr>
       </w:pPr>
       <w:r>
-        <w:t xml:space="preserve">Cambiar logo de </w:t>
-      </w:r>
-      <w:proofErr w:type="spellStart"/>
-      <w:r>
-        <w:t>navbar</w:t>
-      </w:r>
-      <w:proofErr w:type="spellEnd"/>
-      <w:r>
-        <w:t xml:space="preserve"> (se puede observar el logo de la UNPA actualmente</w:t>
+        <w:t>Cambiar logo de navbar (se puede observar el logo de la UNPA actualmente</w:t>
       </w:r>
       <w:r>
         <w:t xml:space="preserve"> y se debe poner el del Sistema VASPA</w:t>
@@ -1456,30 +1362,12 @@
       <w:r>
         <w:t xml:space="preserve">Cambiar </w:t>
       </w:r>
-      <w:proofErr w:type="spellStart"/>
-      <w:r>
-        <w:t>foot</w:t>
-      </w:r>
-      <w:proofErr w:type="spellEnd"/>
-      <w:r>
-        <w:t xml:space="preserve"> </w:t>
-      </w:r>
-      <w:r>
-        <w:t>de “</w:t>
-      </w:r>
-      <w:proofErr w:type="spellStart"/>
-      <w:r>
-        <w:t>UARGFlow</w:t>
-      </w:r>
-      <w:proofErr w:type="spellEnd"/>
-      <w:r>
-        <w:t xml:space="preserve"> BS” a “Sistema VASPA” en </w:t>
-      </w:r>
-      <w:proofErr w:type="spellStart"/>
-      <w:r>
-        <w:t>index.php</w:t>
-      </w:r>
-      <w:proofErr w:type="spellEnd"/>
+      <w:r>
+        <w:t xml:space="preserve">foot </w:t>
+      </w:r>
+      <w:r>
+        <w:t>de “UARGFlow BS” a “Sistema VASPA” en index.php</w:t>
+      </w:r>
     </w:p>
     <w:p>
       <w:pPr>
@@ -1490,23 +1378,7 @@
         </w:numPr>
       </w:pPr>
       <w:r>
-        <w:t xml:space="preserve">Agregar logo del Sistema VASPA a </w:t>
-      </w:r>
-      <w:proofErr w:type="spellStart"/>
-      <w:r>
-        <w:t>index.php</w:t>
-      </w:r>
-      <w:proofErr w:type="spellEnd"/>
-      <w:r>
-        <w:t xml:space="preserve"> y modificar textos que referencian a </w:t>
-      </w:r>
-      <w:proofErr w:type="spellStart"/>
-      <w:r>
-        <w:t>UARGFlow</w:t>
-      </w:r>
-      <w:proofErr w:type="spellEnd"/>
-      <w:r>
-        <w:t xml:space="preserve"> BS.</w:t>
+        <w:t>Agregar logo del Sistema VASPA a index.php y modificar textos que referencian a UARGFlow BS.</w:t>
       </w:r>
     </w:p>
     <w:p>
@@ -1518,15 +1390,7 @@
         </w:numPr>
       </w:pPr>
       <w:r>
-        <w:t xml:space="preserve">Agregar un logo de la UNPA-UARG que </w:t>
-      </w:r>
-      <w:proofErr w:type="spellStart"/>
-      <w:r>
-        <w:t>redireccione</w:t>
-      </w:r>
-      <w:proofErr w:type="spellEnd"/>
-      <w:r>
-        <w:t xml:space="preserve"> al sitio: </w:t>
+        <w:t xml:space="preserve">Agregar un logo de la UNPA-UARG que redireccione al sitio: </w:t>
       </w:r>
       <w:hyperlink r:id="rId11" w:history="1">
         <w:r>
@@ -1552,13 +1416,7 @@
         <w:t>Gestionar Vigencia</w:t>
       </w:r>
       <w:r>
-        <w:t xml:space="preserve"> </w:t>
-      </w:r>
-      <w:r>
-        <w:t>(con colaboraci</w:t>
-      </w:r>
-      <w:r>
-        <w:t>ón de Francisco Estrada).</w:t>
+        <w:t xml:space="preserve"> (con colaboración de Francisco Estrada).</w:t>
       </w:r>
     </w:p>
     <w:p>
@@ -1694,8 +1552,6 @@
       <w:r>
         <w:t xml:space="preserve"> La misma debería llevar al CU Revisar Programa.</w:t>
       </w:r>
-      <w:bookmarkStart w:id="10" w:name="_GoBack"/>
-      <w:bookmarkEnd w:id="10"/>
     </w:p>
     <w:p>
       <w:pPr>
@@ -1724,15 +1580,7 @@
         <w:ind w:left="0" w:firstLine="0"/>
       </w:pPr>
       <w:r>
-        <w:t xml:space="preserve">En caso de que algún integrante del VASPA </w:t>
-      </w:r>
-      <w:proofErr w:type="spellStart"/>
-      <w:r>
-        <w:t>Team</w:t>
-      </w:r>
-      <w:proofErr w:type="spellEnd"/>
-      <w:r>
-        <w:t xml:space="preserve"> finalice antes de lo planificado con sus tareas, colaborará con </w:t>
+        <w:t xml:space="preserve">En caso de que algún integrante del VASPA Team finalice antes de lo planificado con sus tareas, colaborará con </w:t>
       </w:r>
       <w:r>
         <w:t>el otro integrante</w:t>
@@ -1782,7 +1630,7 @@
       <w:pPr>
         <w:pStyle w:val="PSI-Ttulo1"/>
       </w:pPr>
-      <w:bookmarkStart w:id="11" w:name="_Toc24889158"/>
+      <w:bookmarkStart w:id="11" w:name="_Toc29459320"/>
       <w:r>
         <w:lastRenderedPageBreak/>
         <w:t>Recursos</w:t>
@@ -1818,15 +1666,7 @@
         <w:pStyle w:val="PSI-Normal"/>
       </w:pPr>
       <w:r>
-        <w:t xml:space="preserve">Los tres integrantes de VASPA </w:t>
-      </w:r>
-      <w:proofErr w:type="spellStart"/>
-      <w:r>
-        <w:t>Team</w:t>
-      </w:r>
-      <w:proofErr w:type="spellEnd"/>
-      <w:r>
-        <w:t xml:space="preserve"> tienen computadoras con acceso a internet y capacidades de hardware suficientes para soportar la programación y el procesamiento del proyecto.</w:t>
+        <w:t>Los tres integrantes de VASPA Team tienen computadoras con acceso a internet y capacidades de hardware suficientes para soportar la programación y el procesamiento del proyecto.</w:t>
       </w:r>
     </w:p>
     <w:p>
@@ -1838,7 +1678,7 @@
       <w:pPr>
         <w:pStyle w:val="PSI-Ttulo1"/>
       </w:pPr>
-      <w:bookmarkStart w:id="12" w:name="_Toc24889159"/>
+      <w:bookmarkStart w:id="12" w:name="_Toc29459321"/>
       <w:r>
         <w:t>Evaluación</w:t>
       </w:r>
@@ -1860,7 +1700,7 @@
       <w:pPr>
         <w:pStyle w:val="PSI-Ttulo1"/>
       </w:pPr>
-      <w:bookmarkStart w:id="13" w:name="_Toc24889160"/>
+      <w:bookmarkStart w:id="13" w:name="_Toc29459322"/>
       <w:r>
         <w:t>Conclusión</w:t>
       </w:r>
@@ -1932,16 +1772,8 @@
           <w:rPr>
             <w:lang w:val="es-AR"/>
           </w:rPr>
-          <w:t xml:space="preserve">VASPA </w:t>
+          <w:t>VASPA Team</w:t>
         </w:r>
-        <w:proofErr w:type="spellStart"/>
-        <w:r>
-          <w:rPr>
-            <w:lang w:val="es-AR"/>
-          </w:rPr>
-          <w:t>Team</w:t>
-        </w:r>
-        <w:proofErr w:type="spellEnd"/>
       </w:sdtContent>
     </w:sdt>
     <w:r>
@@ -2026,7 +1858,7 @@
             <w:rFonts w:asciiTheme="majorHAnsi" w:hAnsiTheme="majorHAnsi" w:cstheme="majorHAnsi"/>
             <w:noProof/>
           </w:rPr>
-          <w:t>6</w:t>
+          <w:t>4</w:t>
         </w:r>
         <w:r>
           <w:rPr>
@@ -6811,7 +6643,7 @@
 </file>
 
 <file path=customXml/itemProps2.xml><?xml version="1.0" encoding="utf-8"?>
-<ds:datastoreItem xmlns:ds="http://schemas.openxmlformats.org/officeDocument/2006/customXml" ds:itemID="{2BD47C13-2201-4398-A266-4F86C45E0A30}">
+<ds:datastoreItem xmlns:ds="http://schemas.openxmlformats.org/officeDocument/2006/customXml" ds:itemID="{DF59B139-0075-4D15-B91C-E4B0F633B141}">
   <ds:schemaRefs>
     <ds:schemaRef ds:uri="http://schemas.openxmlformats.org/officeDocument/2006/bibliography"/>
   </ds:schemaRefs>

</xml_diff>

<commit_message>
Se completa la conclusión de este documento
</commit_message>
<xml_diff>
--- a/Construcción/Planes de Iteración/Plan de Iteración 8 - Construccion.docx
+++ b/Construcción/Planes de Iteración/Plan de Iteración 8 - Construccion.docx
@@ -236,17 +236,8 @@
                   <w:rFonts w:ascii="Times New Roman" w:hAnsi="Times New Roman" w:cs="Times New Roman"/>
                   <w:lang w:val="es-AR"/>
                 </w:rPr>
-                <w:t xml:space="preserve">VASPA </w:t>
+                <w:t>VASPA Team</w:t>
               </w:r>
-              <w:proofErr w:type="spellStart"/>
-              <w:r>
-                <w:rPr>
-                  <w:rFonts w:ascii="Times New Roman" w:hAnsi="Times New Roman" w:cs="Times New Roman"/>
-                  <w:lang w:val="es-AR"/>
-                </w:rPr>
-                <w:t>Team</w:t>
-              </w:r>
-              <w:proofErr w:type="spellEnd"/>
             </w:p>
           </w:sdtContent>
         </w:sdt>
@@ -1296,15 +1287,7 @@
         <w:ind w:left="0" w:firstLine="0"/>
       </w:pPr>
       <w:r>
-        <w:t xml:space="preserve">En este caso, uno de los integrantes del VASPA </w:t>
-      </w:r>
-      <w:proofErr w:type="spellStart"/>
-      <w:r>
-        <w:t>Team</w:t>
-      </w:r>
-      <w:proofErr w:type="spellEnd"/>
-      <w:r>
-        <w:t xml:space="preserve"> se encuentra de vacaciones y el resto de los integrantes no. Se ha acordado que dos de los integrantes seguirán avanzando con el proyecto para no retrasarlo.</w:t>
+        <w:t>En este caso, uno de los integrantes del VASPA Team se encuentra de vacaciones y el resto de los integrantes no. Se ha acordado que dos de los integrantes seguirán avanzando con el proyecto para no retrasarlo.</w:t>
       </w:r>
       <w:r>
         <w:t xml:space="preserve"> Las tareas detalladas en este plan deberán estar finalizadas para el día 30 de enero</w:t>
@@ -1354,15 +1337,7 @@
         </w:numPr>
       </w:pPr>
       <w:r>
-        <w:t xml:space="preserve">Cambiar logo de </w:t>
-      </w:r>
-      <w:proofErr w:type="spellStart"/>
-      <w:r>
-        <w:t>navbar</w:t>
-      </w:r>
-      <w:proofErr w:type="spellEnd"/>
-      <w:r>
-        <w:t xml:space="preserve"> (se puede observar el logo de la UNPA actualmente</w:t>
+        <w:t>Cambiar logo de navbar (se puede observar el logo de la UNPA actualmente</w:t>
       </w:r>
       <w:r>
         <w:t xml:space="preserve"> y se debe poner el del Sistema VASPA</w:t>
@@ -1385,30 +1360,12 @@
       <w:r>
         <w:t xml:space="preserve">Cambiar </w:t>
       </w:r>
-      <w:proofErr w:type="spellStart"/>
-      <w:r>
-        <w:t>foot</w:t>
-      </w:r>
-      <w:proofErr w:type="spellEnd"/>
-      <w:r>
-        <w:t xml:space="preserve"> </w:t>
-      </w:r>
-      <w:r>
-        <w:t>de “</w:t>
-      </w:r>
-      <w:proofErr w:type="spellStart"/>
-      <w:r>
-        <w:t>UARGFlow</w:t>
-      </w:r>
-      <w:proofErr w:type="spellEnd"/>
-      <w:r>
-        <w:t xml:space="preserve"> BS” a “Sistema VASPA” en </w:t>
-      </w:r>
-      <w:proofErr w:type="spellStart"/>
-      <w:r>
-        <w:t>index.php</w:t>
-      </w:r>
-      <w:proofErr w:type="spellEnd"/>
+      <w:r>
+        <w:t xml:space="preserve">foot </w:t>
+      </w:r>
+      <w:r>
+        <w:t>de “UARGFlow BS” a “Sistema VASPA” en index.php</w:t>
+      </w:r>
     </w:p>
     <w:p>
       <w:pPr>
@@ -1419,23 +1376,7 @@
         </w:numPr>
       </w:pPr>
       <w:r>
-        <w:t xml:space="preserve">Agregar logo del Sistema VASPA a </w:t>
-      </w:r>
-      <w:proofErr w:type="spellStart"/>
-      <w:r>
-        <w:t>index.php</w:t>
-      </w:r>
-      <w:proofErr w:type="spellEnd"/>
-      <w:r>
-        <w:t xml:space="preserve"> y modificar textos que referencian a </w:t>
-      </w:r>
-      <w:proofErr w:type="spellStart"/>
-      <w:r>
-        <w:t>UARGFlow</w:t>
-      </w:r>
-      <w:proofErr w:type="spellEnd"/>
-      <w:r>
-        <w:t xml:space="preserve"> BS.</w:t>
+        <w:t>Agregar logo del Sistema VASPA a index.php y modificar textos que referencian a UARGFlow BS.</w:t>
       </w:r>
     </w:p>
     <w:p>
@@ -1447,15 +1388,7 @@
         </w:numPr>
       </w:pPr>
       <w:r>
-        <w:t xml:space="preserve">Agregar un logo de la UNPA-UARG que </w:t>
-      </w:r>
-      <w:proofErr w:type="spellStart"/>
-      <w:r>
-        <w:t>redireccione</w:t>
-      </w:r>
-      <w:proofErr w:type="spellEnd"/>
-      <w:r>
-        <w:t xml:space="preserve"> al sitio: </w:t>
+        <w:t xml:space="preserve">Agregar un logo de la UNPA-UARG que redireccione al sitio: </w:t>
       </w:r>
       <w:hyperlink r:id="rId11" w:history="1">
         <w:r>
@@ -1645,15 +1578,7 @@
         <w:ind w:left="0" w:firstLine="0"/>
       </w:pPr>
       <w:r>
-        <w:t xml:space="preserve">En caso de que algún integrante del VASPA </w:t>
-      </w:r>
-      <w:proofErr w:type="spellStart"/>
-      <w:r>
-        <w:t>Team</w:t>
-      </w:r>
-      <w:proofErr w:type="spellEnd"/>
-      <w:r>
-        <w:t xml:space="preserve"> finalice antes de lo planificado con sus tareas, colaborará con </w:t>
+        <w:t xml:space="preserve">En caso de que algún integrante del VASPA Team finalice antes de lo planificado con sus tareas, colaborará con </w:t>
       </w:r>
       <w:r>
         <w:t>el otro integrante</w:t>
@@ -1739,15 +1664,7 @@
         <w:pStyle w:val="PSI-Normal"/>
       </w:pPr>
       <w:r>
-        <w:t xml:space="preserve">Los tres integrantes de VASPA </w:t>
-      </w:r>
-      <w:proofErr w:type="spellStart"/>
-      <w:r>
-        <w:t>Team</w:t>
-      </w:r>
-      <w:proofErr w:type="spellEnd"/>
-      <w:r>
-        <w:t xml:space="preserve"> tienen computadoras con acceso a internet y capacidades de hardware suficientes para soportar la programación y el procesamiento del proyecto.</w:t>
+        <w:t>Los tres integrantes de VASPA Team tienen computadoras con acceso a internet y capacidades de hardware suficientes para soportar la programación y el procesamiento del proyecto.</w:t>
       </w:r>
     </w:p>
     <w:p>
@@ -1804,15 +1721,7 @@
         </w:numPr>
       </w:pPr>
       <w:r>
-        <w:t xml:space="preserve">Cambiar logo de </w:t>
-      </w:r>
-      <w:proofErr w:type="spellStart"/>
-      <w:r>
-        <w:t>navbar</w:t>
-      </w:r>
-      <w:proofErr w:type="spellEnd"/>
-      <w:r>
-        <w:t xml:space="preserve"> </w:t>
+        <w:t xml:space="preserve">Cambiar logo de navbar </w:t>
       </w:r>
       <w:r>
         <w:sym w:font="Wingdings" w:char="F0E0"/>
@@ -1830,31 +1739,7 @@
         </w:numPr>
       </w:pPr>
       <w:r>
-        <w:t xml:space="preserve">Cambiar </w:t>
-      </w:r>
-      <w:proofErr w:type="spellStart"/>
-      <w:r>
-        <w:t>foot</w:t>
-      </w:r>
-      <w:proofErr w:type="spellEnd"/>
-      <w:r>
-        <w:t xml:space="preserve"> de “</w:t>
-      </w:r>
-      <w:proofErr w:type="spellStart"/>
-      <w:r>
-        <w:t>UARGFlow</w:t>
-      </w:r>
-      <w:proofErr w:type="spellEnd"/>
-      <w:r>
-        <w:t xml:space="preserve"> BS” a “Sistema VASPA” en </w:t>
-      </w:r>
-      <w:proofErr w:type="spellStart"/>
-      <w:r>
-        <w:t>index.php</w:t>
-      </w:r>
-      <w:proofErr w:type="spellEnd"/>
-      <w:r>
-        <w:t xml:space="preserve"> </w:t>
+        <w:t xml:space="preserve">Cambiar foot de “UARGFlow BS” a “Sistema VASPA” en index.php </w:t>
       </w:r>
       <w:r>
         <w:sym w:font="Wingdings" w:char="F0E0"/>
@@ -1872,23 +1757,7 @@
         </w:numPr>
       </w:pPr>
       <w:r>
-        <w:t xml:space="preserve">Agregar logo del Sistema VASPA a </w:t>
-      </w:r>
-      <w:proofErr w:type="spellStart"/>
-      <w:r>
-        <w:t>index.php</w:t>
-      </w:r>
-      <w:proofErr w:type="spellEnd"/>
-      <w:r>
-        <w:t xml:space="preserve"> y modificar textos que referencian a </w:t>
-      </w:r>
-      <w:proofErr w:type="spellStart"/>
-      <w:r>
-        <w:t>UARGFlow</w:t>
-      </w:r>
-      <w:proofErr w:type="spellEnd"/>
-      <w:r>
-        <w:t xml:space="preserve"> BS </w:t>
+        <w:t xml:space="preserve">Agregar logo del Sistema VASPA a index.php y modificar textos que referencian a UARGFlow BS </w:t>
       </w:r>
       <w:r>
         <w:sym w:font="Wingdings" w:char="F0E0"/>
@@ -1906,15 +1775,7 @@
         </w:numPr>
       </w:pPr>
       <w:r>
-        <w:t xml:space="preserve">Agregar un logo de la UNPA-UARG que </w:t>
-      </w:r>
-      <w:proofErr w:type="spellStart"/>
-      <w:r>
-        <w:t>redireccione</w:t>
-      </w:r>
-      <w:proofErr w:type="spellEnd"/>
-      <w:r>
-        <w:t xml:space="preserve"> al sitio: </w:t>
+        <w:t xml:space="preserve">Agregar un logo de la UNPA-UARG que redireccione al sitio: </w:t>
       </w:r>
       <w:hyperlink r:id="rId12" w:history="1">
         <w:r>
@@ -1981,8 +1842,6 @@
       <w:r>
         <w:t xml:space="preserve"> No terminado</w:t>
       </w:r>
-      <w:bookmarkStart w:id="13" w:name="_GoBack"/>
-      <w:bookmarkEnd w:id="13"/>
     </w:p>
     <w:p>
       <w:pPr>
@@ -1998,6 +1857,9 @@
       <w:r>
         <w:t xml:space="preserve"> </w:t>
       </w:r>
+      <w:r>
+        <w:t>Se ha iniciado la función que permite hacer esta validación para campos WYSIWYG (como los que tiene el formulario). Pero no se ha terminado de desarrollar y probar.</w:t>
+      </w:r>
     </w:p>
     <w:p>
       <w:pPr>
@@ -2015,6 +1877,19 @@
       <w:pPr>
         <w:pStyle w:val="PSI-Normal"/>
         <w:numPr>
+          <w:ilvl w:val="1"/>
+          <w:numId w:val="22"/>
+        </w:numPr>
+      </w:pPr>
+      <w:r>
+        <w:lastRenderedPageBreak/>
+        <w:t>Se plantea que hay que hacer un análisis mayor ya que no se puede llamar al CU Gestionar Bibliografía con el “próximo” ID ya que este puede cambiar si hay varias personas trabajando con el sistema. Se plantea una pantalla intermedia en la cual se pueda elegir el programa ya creado en la Base de Datos y allí cargarle Bibliografía.</w:t>
+      </w:r>
+    </w:p>
+    <w:p>
+      <w:pPr>
+        <w:pStyle w:val="PSI-Normal"/>
+        <w:numPr>
           <w:ilvl w:val="0"/>
           <w:numId w:val="22"/>
         </w:numPr>
@@ -2032,7 +1907,6 @@
         </w:numPr>
       </w:pPr>
       <w:r>
-        <w:lastRenderedPageBreak/>
         <w:t>Se han realizado avances en la documentación de riesgos, detectando y tratando nuevos riesgos.</w:t>
       </w:r>
     </w:p>
@@ -2047,6 +1921,15 @@
       <w:r>
         <w:t>Agregar CU Carga Masiva de Programas y CU Informe Gerencial a diagrama de CU.</w:t>
       </w:r>
+      <w:r>
+        <w:t xml:space="preserve"> </w:t>
+      </w:r>
+      <w:r>
+        <w:sym w:font="Wingdings" w:char="F0E0"/>
+      </w:r>
+      <w:r>
+        <w:t xml:space="preserve"> Realizado</w:t>
+      </w:r>
     </w:p>
     <w:p>
       <w:pPr>
@@ -2059,6 +1942,15 @@
       <w:r>
         <w:t>Finalizar diseño del CU Carga Masiva de Programas (con colaboración de Fabricio González).</w:t>
       </w:r>
+      <w:r>
+        <w:t xml:space="preserve"> </w:t>
+      </w:r>
+      <w:r>
+        <w:sym w:font="Wingdings" w:char="F0E0"/>
+      </w:r>
+      <w:r>
+        <w:t xml:space="preserve"> Finalizado</w:t>
+      </w:r>
     </w:p>
     <w:p>
       <w:pPr>
@@ -2076,18 +1968,12 @@
       <w:pPr>
         <w:pStyle w:val="PSI-Normal"/>
         <w:numPr>
-          <w:ilvl w:val="0"/>
+          <w:ilvl w:val="1"/>
           <w:numId w:val="22"/>
         </w:numPr>
       </w:pPr>
       <w:r>
-        <w:t xml:space="preserve">Comenzar a implementar notificación enviada a SA y Departamento una vez que es creado un programa (botón Guardar y Enviar de CU Gestionar Programa) </w:t>
-      </w:r>
-      <w:r>
-        <w:sym w:font="Wingdings" w:char="F0E0"/>
-      </w:r>
-      <w:r>
-        <w:t xml:space="preserve"> La misma debería llevar al CU Revisar Programa.</w:t>
+        <w:t>No solo se ha comenzado sino que se ha desarrollado una primera versión estable de esta funcionalidad. Restaría revisarla y probarla.</w:t>
       </w:r>
     </w:p>
     <w:p>
@@ -2099,8 +1985,52 @@
         </w:numPr>
       </w:pPr>
       <w:r>
+        <w:t>Comenzar a implementar notificación enviada a SA y Departamento una vez que es creado un programa (botón Guardar y E</w:t>
+      </w:r>
+      <w:r>
+        <w:t xml:space="preserve">nviar de CU Gestionar Programa). </w:t>
+      </w:r>
+      <w:r>
+        <w:t>La misma debería llevar al CU Revisar Programa.</w:t>
+      </w:r>
+    </w:p>
+    <w:p>
+      <w:pPr>
+        <w:pStyle w:val="PSI-Normal"/>
+        <w:numPr>
+          <w:ilvl w:val="1"/>
+          <w:numId w:val="22"/>
+        </w:numPr>
+      </w:pPr>
+      <w:r>
+        <w:t>Se ha implementado dicha notificación</w:t>
+      </w:r>
+    </w:p>
+    <w:p>
+      <w:pPr>
+        <w:pStyle w:val="PSI-Normal"/>
+        <w:numPr>
+          <w:ilvl w:val="0"/>
+          <w:numId w:val="22"/>
+        </w:numPr>
+      </w:pPr>
+      <w:r>
         <w:t>Comenzar a implementar el CU Revisar Programa.</w:t>
       </w:r>
+    </w:p>
+    <w:p>
+      <w:pPr>
+        <w:pStyle w:val="PSI-Normal"/>
+        <w:numPr>
+          <w:ilvl w:val="1"/>
+          <w:numId w:val="22"/>
+        </w:numPr>
+      </w:pPr>
+      <w:r>
+        <w:t>Se ha comenzado a implementar este CU.</w:t>
+      </w:r>
+      <w:bookmarkStart w:id="13" w:name="_GoBack"/>
+      <w:bookmarkEnd w:id="13"/>
     </w:p>
     <w:p>
       <w:pPr>
@@ -2169,16 +2099,8 @@
           <w:rPr>
             <w:lang w:val="es-AR"/>
           </w:rPr>
-          <w:t xml:space="preserve">VASPA </w:t>
+          <w:t>VASPA Team</w:t>
         </w:r>
-        <w:proofErr w:type="spellStart"/>
-        <w:r>
-          <w:rPr>
-            <w:lang w:val="es-AR"/>
-          </w:rPr>
-          <w:t>Team</w:t>
-        </w:r>
-        <w:proofErr w:type="spellEnd"/>
       </w:sdtContent>
     </w:sdt>
     <w:r>
@@ -7048,7 +6970,7 @@
 </file>
 
 <file path=customXml/itemProps2.xml><?xml version="1.0" encoding="utf-8"?>
-<ds:datastoreItem xmlns:ds="http://schemas.openxmlformats.org/officeDocument/2006/customXml" ds:itemID="{70E1D307-CEEE-4992-A0CE-220F0D9BAB34}">
+<ds:datastoreItem xmlns:ds="http://schemas.openxmlformats.org/officeDocument/2006/customXml" ds:itemID="{16B843E8-91F6-4420-A1C7-C1F16C320537}">
   <ds:schemaRefs>
     <ds:schemaRef ds:uri="http://schemas.openxmlformats.org/officeDocument/2006/bibliography"/>
   </ds:schemaRefs>

</xml_diff>